<commit_message>
Added Questions to doc completely
</commit_message>
<xml_diff>
--- a/Homeworks/5/NLP_HW5_99431217.docx
+++ b/Homeworks/5/NLP_HW5_99431217.docx
@@ -1293,15 +1293,7 @@
           <w:rtl/>
           <w:lang w:bidi="fa-IR"/>
         </w:rPr>
-        <w:t>ی</w:t>
-      </w:r>
-      <w:r>
-        <w:rPr>
-          <w:rFonts w:hint="cs"/>
-          <w:rtl/>
-          <w:lang w:bidi="fa-IR"/>
-        </w:rPr>
-        <w:t xml:space="preserve"> قرار گرفته اند):</w:t>
+        <w:t>ی قرار گرفته اند):</w:t>
       </w:r>
     </w:p>
     <w:p>
@@ -2528,7 +2520,6 @@
         <w:bidi/>
         <w:jc w:val="both"/>
         <w:rPr>
-          <w:rFonts w:hint="cs"/>
           <w:rtl/>
           <w:lang w:bidi="fa-IR"/>
         </w:rPr>
@@ -5710,7 +5701,6 @@
         </w:numPr>
         <w:jc w:val="both"/>
         <w:rPr>
-          <w:rFonts w:hint="cs"/>
           <w:rtl/>
         </w:rPr>
       </w:pPr>
@@ -6518,12 +6508,13 @@
         <w:tblStyle w:val="GridTable4-Accent3"/>
         <w:bidiVisual/>
         <w:tblW w:w="0" w:type="auto"/>
+        <w:tblInd w:w="5" w:type="dxa"/>
         <w:tblLook w:val="04A0" w:firstRow="1" w:lastRow="0" w:firstColumn="1" w:lastColumn="0" w:noHBand="0" w:noVBand="1"/>
       </w:tblPr>
       <w:tblGrid>
-        <w:gridCol w:w="3116"/>
-        <w:gridCol w:w="3117"/>
-        <w:gridCol w:w="3117"/>
+        <w:gridCol w:w="3115"/>
+        <w:gridCol w:w="3115"/>
+        <w:gridCol w:w="3115"/>
       </w:tblGrid>
       <w:tr>
         <w:trPr>
@@ -6540,7 +6531,6 @@
               <w:bidi/>
               <w:jc w:val="center"/>
               <w:rPr>
-                <w:rFonts w:hint="cs"/>
                 <w:rtl/>
                 <w:lang w:bidi="fa-IR"/>
               </w:rPr>
@@ -6564,7 +6554,6 @@
               <w:jc w:val="center"/>
               <w:cnfStyle w:val="100000000000" w:firstRow="1" w:lastRow="0" w:firstColumn="0" w:lastColumn="0" w:oddVBand="0" w:evenVBand="0" w:oddHBand="0" w:evenHBand="0" w:firstRowFirstColumn="0" w:firstRowLastColumn="0" w:lastRowFirstColumn="0" w:lastRowLastColumn="0"/>
               <w:rPr>
-                <w:rFonts w:hint="cs"/>
                 <w:rtl/>
                 <w:lang w:bidi="fa-IR"/>
               </w:rPr>
@@ -6616,7 +6605,6 @@
               <w:bidi/>
               <w:jc w:val="center"/>
               <w:rPr>
-                <w:rFonts w:hint="cs"/>
                 <w:b w:val="0"/>
                 <w:bCs w:val="0"/>
                 <w:rtl/>
@@ -6642,7 +6630,7 @@
               <w:jc w:val="center"/>
               <w:cnfStyle w:val="000000100000" w:firstRow="0" w:lastRow="0" w:firstColumn="0" w:lastColumn="0" w:oddVBand="0" w:evenVBand="0" w:oddHBand="1" w:evenHBand="0" w:firstRowFirstColumn="0" w:firstRowLastColumn="0" w:lastRowFirstColumn="0" w:lastRowLastColumn="0"/>
               <w:rPr>
-                <w:rFonts w:eastAsia="Times New Roman" w:cs="Times New Roman" w:hint="cs"/>
+                <w:rFonts w:eastAsia="Times New Roman" w:cs="Times New Roman"/>
                 <w:rtl/>
               </w:rPr>
             </w:pPr>
@@ -6665,7 +6653,6 @@
               <w:jc w:val="center"/>
               <w:cnfStyle w:val="000000100000" w:firstRow="0" w:lastRow="0" w:firstColumn="0" w:lastColumn="0" w:oddVBand="0" w:evenVBand="0" w:oddHBand="1" w:evenHBand="0" w:firstRowFirstColumn="0" w:firstRowLastColumn="0" w:lastRowFirstColumn="0" w:lastRowLastColumn="0"/>
               <w:rPr>
-                <w:rFonts w:hint="cs"/>
                 <w:b/>
                 <w:bCs/>
                 <w:rtl/>
@@ -6694,7 +6681,7 @@
             <w:pPr>
               <w:jc w:val="center"/>
               <w:rPr>
-                <w:rFonts w:eastAsia="Times New Roman" w:cs="Times New Roman" w:hint="cs"/>
+                <w:rFonts w:eastAsia="Times New Roman" w:cs="Times New Roman"/>
                 <w:b w:val="0"/>
                 <w:bCs w:val="0"/>
                 <w:rtl/>
@@ -6721,7 +6708,6 @@
               <w:jc w:val="center"/>
               <w:cnfStyle w:val="000000000000" w:firstRow="0" w:lastRow="0" w:firstColumn="0" w:lastColumn="0" w:oddVBand="0" w:evenVBand="0" w:oddHBand="0" w:evenHBand="0" w:firstRowFirstColumn="0" w:firstRowLastColumn="0" w:lastRowFirstColumn="0" w:lastRowLastColumn="0"/>
               <w:rPr>
-                <w:rFonts w:hint="cs"/>
                 <w:rtl/>
                 <w:lang w:bidi="fa-IR"/>
               </w:rPr>
@@ -6741,7 +6727,6 @@
               <w:jc w:val="center"/>
               <w:cnfStyle w:val="000000000000" w:firstRow="0" w:lastRow="0" w:firstColumn="0" w:lastColumn="0" w:oddVBand="0" w:evenVBand="0" w:oddHBand="0" w:evenHBand="0" w:firstRowFirstColumn="0" w:firstRowLastColumn="0" w:lastRowFirstColumn="0" w:lastRowLastColumn="0"/>
               <w:rPr>
-                <w:rFonts w:hint="cs"/>
                 <w:b/>
                 <w:bCs/>
                 <w:lang w:bidi="fa-IR"/>
@@ -6773,7 +6758,6 @@
               <w:pStyle w:val="ListParagraph"/>
               <w:ind w:left="360"/>
               <w:rPr>
-                <w:rFonts w:hint="cs"/>
                 <w:b w:val="0"/>
                 <w:bCs w:val="0"/>
                 <w:rtl/>
@@ -6800,7 +6784,7 @@
               <w:jc w:val="center"/>
               <w:cnfStyle w:val="000000100000" w:firstRow="0" w:lastRow="0" w:firstColumn="0" w:lastColumn="0" w:oddVBand="0" w:evenVBand="0" w:oddHBand="1" w:evenHBand="0" w:firstRowFirstColumn="0" w:firstRowLastColumn="0" w:lastRowFirstColumn="0" w:lastRowLastColumn="0"/>
               <w:rPr>
-                <w:rFonts w:eastAsia="Times New Roman" w:cs="Times New Roman" w:hint="cs"/>
+                <w:rFonts w:eastAsia="Times New Roman" w:cs="Times New Roman"/>
                 <w:rtl/>
               </w:rPr>
             </w:pPr>
@@ -6823,7 +6807,6 @@
               <w:jc w:val="center"/>
               <w:cnfStyle w:val="000000100000" w:firstRow="0" w:lastRow="0" w:firstColumn="0" w:lastColumn="0" w:oddVBand="0" w:evenVBand="0" w:oddHBand="1" w:evenHBand="0" w:firstRowFirstColumn="0" w:firstRowLastColumn="0" w:lastRowFirstColumn="0" w:lastRowLastColumn="0"/>
               <w:rPr>
-                <w:rFonts w:hint="cs"/>
                 <w:b/>
                 <w:bCs/>
                 <w:rtl/>
@@ -6843,14 +6826,1301 @@
     </w:tbl>
     <w:p>
       <w:pPr>
+        <w:pStyle w:val="ListParagraph"/>
+        <w:numPr>
+          <w:ilvl w:val="0"/>
+          <w:numId w:val="30"/>
+        </w:numPr>
         <w:bidi/>
         <w:jc w:val="both"/>
         <w:rPr>
-          <w:rFonts w:hint="cs"/>
-          <w:rtl/>
-          <w:lang w:bidi="fa-IR"/>
-        </w:rPr>
-      </w:pPr>
+          <w:color w:val="5B9BD5" w:themeColor="accent1"/>
+          <w:lang w:bidi="fa-IR"/>
+        </w:rPr>
+      </w:pPr>
+      <w:r>
+        <w:rPr>
+          <w:color w:val="5B9BD5" w:themeColor="accent1"/>
+          <w:rtl/>
+          <w:lang w:bidi="fa-IR"/>
+        </w:rPr>
+        <w:lastRenderedPageBreak/>
+        <w:t>مزا</w:t>
+      </w:r>
+      <w:r>
+        <w:rPr>
+          <w:rFonts w:hint="cs"/>
+          <w:color w:val="5B9BD5" w:themeColor="accent1"/>
+          <w:rtl/>
+          <w:lang w:bidi="fa-IR"/>
+        </w:rPr>
+        <w:t>ی</w:t>
+      </w:r>
+      <w:r>
+        <w:rPr>
+          <w:rFonts w:hint="eastAsia"/>
+          <w:color w:val="5B9BD5" w:themeColor="accent1"/>
+          <w:rtl/>
+          <w:lang w:bidi="fa-IR"/>
+        </w:rPr>
+        <w:t>ا</w:t>
+      </w:r>
+      <w:r>
+        <w:rPr>
+          <w:color w:val="5B9BD5" w:themeColor="accent1"/>
+          <w:rtl/>
+          <w:lang w:bidi="fa-IR"/>
+        </w:rPr>
+        <w:t xml:space="preserve"> و معا</w:t>
+      </w:r>
+      <w:r>
+        <w:rPr>
+          <w:rFonts w:hint="cs"/>
+          <w:color w:val="5B9BD5" w:themeColor="accent1"/>
+          <w:rtl/>
+          <w:lang w:bidi="fa-IR"/>
+        </w:rPr>
+        <w:t>ی</w:t>
+      </w:r>
+      <w:r>
+        <w:rPr>
+          <w:rFonts w:hint="eastAsia"/>
+          <w:color w:val="5B9BD5" w:themeColor="accent1"/>
+          <w:rtl/>
+          <w:lang w:bidi="fa-IR"/>
+        </w:rPr>
+        <w:t>ب</w:t>
+      </w:r>
+      <w:r>
+        <w:rPr>
+          <w:color w:val="5B9BD5" w:themeColor="accent1"/>
+          <w:rtl/>
+          <w:lang w:bidi="fa-IR"/>
+        </w:rPr>
+        <w:t xml:space="preserve"> </w:t>
+      </w:r>
+      <w:r>
+        <w:rPr>
+          <w:color w:val="5B9BD5" w:themeColor="accent1"/>
+          <w:lang w:bidi="fa-IR"/>
+        </w:rPr>
+        <w:t>transformer</w:t>
+      </w:r>
+      <w:r>
+        <w:rPr>
+          <w:color w:val="5B9BD5" w:themeColor="accent1"/>
+          <w:rtl/>
+          <w:lang w:bidi="fa-IR"/>
+        </w:rPr>
+        <w:t xml:space="preserve"> ها را نسبت به </w:t>
+      </w:r>
+      <w:r>
+        <w:rPr>
+          <w:color w:val="5B9BD5" w:themeColor="accent1"/>
+          <w:lang w:bidi="fa-IR"/>
+        </w:rPr>
+        <w:t>RNN</w:t>
+      </w:r>
+      <w:r>
+        <w:rPr>
+          <w:color w:val="5B9BD5" w:themeColor="accent1"/>
+          <w:rtl/>
+          <w:lang w:bidi="fa-IR"/>
+        </w:rPr>
+        <w:t xml:space="preserve"> ها ب</w:t>
+      </w:r>
+      <w:r>
+        <w:rPr>
+          <w:rFonts w:hint="cs"/>
+          <w:color w:val="5B9BD5" w:themeColor="accent1"/>
+          <w:rtl/>
+          <w:lang w:bidi="fa-IR"/>
+        </w:rPr>
+        <w:t>ی</w:t>
+      </w:r>
+      <w:r>
+        <w:rPr>
+          <w:rFonts w:hint="eastAsia"/>
+          <w:color w:val="5B9BD5" w:themeColor="accent1"/>
+          <w:rtl/>
+          <w:lang w:bidi="fa-IR"/>
+        </w:rPr>
+        <w:t>ان</w:t>
+      </w:r>
+      <w:r>
+        <w:rPr>
+          <w:color w:val="5B9BD5" w:themeColor="accent1"/>
+          <w:rtl/>
+          <w:lang w:bidi="fa-IR"/>
+        </w:rPr>
+        <w:t xml:space="preserve"> کن</w:t>
+      </w:r>
+      <w:r>
+        <w:rPr>
+          <w:rFonts w:hint="cs"/>
+          <w:color w:val="5B9BD5" w:themeColor="accent1"/>
+          <w:rtl/>
+          <w:lang w:bidi="fa-IR"/>
+        </w:rPr>
+        <w:t>ی</w:t>
+      </w:r>
+      <w:r>
+        <w:rPr>
+          <w:rFonts w:hint="eastAsia"/>
+          <w:color w:val="5B9BD5" w:themeColor="accent1"/>
+          <w:rtl/>
+          <w:lang w:bidi="fa-IR"/>
+        </w:rPr>
+        <w:t>د</w:t>
+      </w:r>
+      <w:r>
+        <w:rPr>
+          <w:color w:val="5B9BD5" w:themeColor="accent1"/>
+          <w:rtl/>
+          <w:lang w:bidi="fa-IR"/>
+        </w:rPr>
+        <w:t>.</w:t>
+      </w:r>
+    </w:p>
+    <w:p>
+      <w:pPr>
+        <w:pStyle w:val="ListParagraph"/>
+        <w:numPr>
+          <w:ilvl w:val="0"/>
+          <w:numId w:val="30"/>
+        </w:numPr>
+        <w:bidi/>
+        <w:jc w:val="both"/>
+        <w:rPr>
+          <w:color w:val="5B9BD5" w:themeColor="accent1"/>
+          <w:lang w:bidi="fa-IR"/>
+        </w:rPr>
+      </w:pPr>
+      <w:r>
+        <w:rPr>
+          <w:color w:val="5B9BD5" w:themeColor="accent1"/>
+          <w:rtl/>
+          <w:lang w:bidi="fa-IR"/>
+        </w:rPr>
+        <w:t xml:space="preserve">در مورد </w:t>
+      </w:r>
+      <w:r>
+        <w:rPr>
+          <w:color w:val="5B9BD5" w:themeColor="accent1"/>
+          <w:lang w:bidi="fa-IR"/>
+        </w:rPr>
+        <w:t>positional encoding</w:t>
+      </w:r>
+      <w:r>
+        <w:rPr>
+          <w:color w:val="5B9BD5" w:themeColor="accent1"/>
+          <w:rtl/>
+          <w:lang w:bidi="fa-IR"/>
+        </w:rPr>
+        <w:t xml:space="preserve"> و اهم</w:t>
+      </w:r>
+      <w:r>
+        <w:rPr>
+          <w:rFonts w:hint="cs"/>
+          <w:color w:val="5B9BD5" w:themeColor="accent1"/>
+          <w:rtl/>
+          <w:lang w:bidi="fa-IR"/>
+        </w:rPr>
+        <w:t>ی</w:t>
+      </w:r>
+      <w:r>
+        <w:rPr>
+          <w:rFonts w:hint="eastAsia"/>
+          <w:color w:val="5B9BD5" w:themeColor="accent1"/>
+          <w:rtl/>
+          <w:lang w:bidi="fa-IR"/>
+        </w:rPr>
+        <w:t>ت</w:t>
+      </w:r>
+      <w:r>
+        <w:rPr>
+          <w:color w:val="5B9BD5" w:themeColor="accent1"/>
+          <w:rtl/>
+          <w:lang w:bidi="fa-IR"/>
+        </w:rPr>
+        <w:t xml:space="preserve"> آن در مدل ها</w:t>
+      </w:r>
+      <w:r>
+        <w:rPr>
+          <w:rFonts w:hint="cs"/>
+          <w:color w:val="5B9BD5" w:themeColor="accent1"/>
+          <w:rtl/>
+          <w:lang w:bidi="fa-IR"/>
+        </w:rPr>
+        <w:t>ی</w:t>
+      </w:r>
+      <w:r>
+        <w:rPr>
+          <w:color w:val="5B9BD5" w:themeColor="accent1"/>
+          <w:rtl/>
+          <w:lang w:bidi="fa-IR"/>
+        </w:rPr>
+        <w:t xml:space="preserve"> مبتن</w:t>
+      </w:r>
+      <w:r>
+        <w:rPr>
+          <w:rFonts w:hint="cs"/>
+          <w:color w:val="5B9BD5" w:themeColor="accent1"/>
+          <w:rtl/>
+          <w:lang w:bidi="fa-IR"/>
+        </w:rPr>
+        <w:t>ی</w:t>
+      </w:r>
+      <w:r>
+        <w:rPr>
+          <w:color w:val="5B9BD5" w:themeColor="accent1"/>
+          <w:rtl/>
+          <w:lang w:bidi="fa-IR"/>
+        </w:rPr>
+        <w:t xml:space="preserve"> بر </w:t>
+      </w:r>
+      <w:r>
+        <w:rPr>
+          <w:color w:val="5B9BD5" w:themeColor="accent1"/>
+          <w:lang w:bidi="fa-IR"/>
+        </w:rPr>
+        <w:t>transformer</w:t>
+      </w:r>
+      <w:r>
+        <w:rPr>
+          <w:color w:val="5B9BD5" w:themeColor="accent1"/>
+          <w:rtl/>
+          <w:lang w:bidi="fa-IR"/>
+        </w:rPr>
+        <w:t xml:space="preserve"> توض</w:t>
+      </w:r>
+      <w:r>
+        <w:rPr>
+          <w:rFonts w:hint="cs"/>
+          <w:color w:val="5B9BD5" w:themeColor="accent1"/>
+          <w:rtl/>
+          <w:lang w:bidi="fa-IR"/>
+        </w:rPr>
+        <w:t>ی</w:t>
+      </w:r>
+      <w:r>
+        <w:rPr>
+          <w:rFonts w:hint="eastAsia"/>
+          <w:color w:val="5B9BD5" w:themeColor="accent1"/>
+          <w:rtl/>
+          <w:lang w:bidi="fa-IR"/>
+        </w:rPr>
+        <w:t>ح</w:t>
+      </w:r>
+      <w:r>
+        <w:rPr>
+          <w:color w:val="5B9BD5" w:themeColor="accent1"/>
+          <w:rtl/>
+          <w:lang w:bidi="fa-IR"/>
+        </w:rPr>
+        <w:t xml:space="preserve"> ده</w:t>
+      </w:r>
+      <w:r>
+        <w:rPr>
+          <w:rFonts w:hint="cs"/>
+          <w:color w:val="5B9BD5" w:themeColor="accent1"/>
+          <w:rtl/>
+          <w:lang w:bidi="fa-IR"/>
+        </w:rPr>
+        <w:t>ی</w:t>
+      </w:r>
+      <w:r>
+        <w:rPr>
+          <w:rFonts w:hint="eastAsia"/>
+          <w:color w:val="5B9BD5" w:themeColor="accent1"/>
+          <w:rtl/>
+          <w:lang w:bidi="fa-IR"/>
+        </w:rPr>
+        <w:t>د</w:t>
+      </w:r>
+      <w:r>
+        <w:rPr>
+          <w:color w:val="5B9BD5" w:themeColor="accent1"/>
+          <w:rtl/>
+          <w:lang w:bidi="fa-IR"/>
+        </w:rPr>
+        <w:t>.</w:t>
+      </w:r>
+    </w:p>
+    <w:p>
+      <w:pPr>
+        <w:pStyle w:val="ListParagraph"/>
+        <w:numPr>
+          <w:ilvl w:val="0"/>
+          <w:numId w:val="30"/>
+        </w:numPr>
+        <w:bidi/>
+        <w:jc w:val="both"/>
+        <w:rPr>
+          <w:color w:val="5B9BD5" w:themeColor="accent1"/>
+          <w:lang w:bidi="fa-IR"/>
+        </w:rPr>
+      </w:pPr>
+      <w:r>
+        <w:rPr>
+          <w:color w:val="5B9BD5" w:themeColor="accent1"/>
+          <w:rtl/>
+          <w:lang w:bidi="fa-IR"/>
+        </w:rPr>
+        <w:t xml:space="preserve">در مورد تفاوت </w:t>
+      </w:r>
+      <w:r>
+        <w:rPr>
+          <w:color w:val="5B9BD5" w:themeColor="accent1"/>
+          <w:lang w:bidi="fa-IR"/>
+        </w:rPr>
+        <w:t>encoder-only</w:t>
+      </w:r>
+      <w:r>
+        <w:rPr>
+          <w:color w:val="5B9BD5" w:themeColor="accent1"/>
+          <w:rtl/>
+          <w:lang w:bidi="fa-IR"/>
+        </w:rPr>
+        <w:t xml:space="preserve"> ها، </w:t>
+      </w:r>
+      <w:r>
+        <w:rPr>
+          <w:color w:val="5B9BD5" w:themeColor="accent1"/>
+          <w:lang w:bidi="fa-IR"/>
+        </w:rPr>
+        <w:t>decoder-only</w:t>
+      </w:r>
+      <w:r>
+        <w:rPr>
+          <w:color w:val="5B9BD5" w:themeColor="accent1"/>
+          <w:rtl/>
+          <w:lang w:bidi="fa-IR"/>
+        </w:rPr>
+        <w:t xml:space="preserve"> ها و </w:t>
+      </w:r>
+      <w:r>
+        <w:rPr>
+          <w:color w:val="5B9BD5" w:themeColor="accent1"/>
+          <w:lang w:bidi="fa-IR"/>
+        </w:rPr>
+        <w:t>encoder-decoder</w:t>
+      </w:r>
+      <w:r>
+        <w:rPr>
+          <w:color w:val="5B9BD5" w:themeColor="accent1"/>
+          <w:rtl/>
+          <w:lang w:bidi="fa-IR"/>
+        </w:rPr>
+        <w:t xml:space="preserve"> ها در مدل ها</w:t>
+      </w:r>
+      <w:r>
+        <w:rPr>
+          <w:rFonts w:hint="cs"/>
+          <w:color w:val="5B9BD5" w:themeColor="accent1"/>
+          <w:rtl/>
+          <w:lang w:bidi="fa-IR"/>
+        </w:rPr>
+        <w:t>ی</w:t>
+      </w:r>
+      <w:r>
+        <w:rPr>
+          <w:color w:val="5B9BD5" w:themeColor="accent1"/>
+          <w:rtl/>
+          <w:lang w:bidi="fa-IR"/>
+        </w:rPr>
+        <w:t xml:space="preserve"> مبتن</w:t>
+      </w:r>
+      <w:r>
+        <w:rPr>
+          <w:rFonts w:hint="cs"/>
+          <w:color w:val="5B9BD5" w:themeColor="accent1"/>
+          <w:rtl/>
+          <w:lang w:bidi="fa-IR"/>
+        </w:rPr>
+        <w:t>ی</w:t>
+      </w:r>
+      <w:r>
+        <w:rPr>
+          <w:color w:val="5B9BD5" w:themeColor="accent1"/>
+          <w:rtl/>
+          <w:lang w:bidi="fa-IR"/>
+        </w:rPr>
+        <w:t xml:space="preserve"> بر </w:t>
+      </w:r>
+      <w:r>
+        <w:rPr>
+          <w:color w:val="5B9BD5" w:themeColor="accent1"/>
+          <w:lang w:bidi="fa-IR"/>
+        </w:rPr>
+        <w:t>transformer</w:t>
+      </w:r>
+      <w:r>
+        <w:rPr>
+          <w:color w:val="5B9BD5" w:themeColor="accent1"/>
+          <w:rtl/>
+          <w:lang w:bidi="fa-IR"/>
+        </w:rPr>
+        <w:t xml:space="preserve"> توض</w:t>
+      </w:r>
+      <w:r>
+        <w:rPr>
+          <w:rFonts w:hint="cs"/>
+          <w:color w:val="5B9BD5" w:themeColor="accent1"/>
+          <w:rtl/>
+          <w:lang w:bidi="fa-IR"/>
+        </w:rPr>
+        <w:t>ی</w:t>
+      </w:r>
+      <w:r>
+        <w:rPr>
+          <w:rFonts w:hint="eastAsia"/>
+          <w:color w:val="5B9BD5" w:themeColor="accent1"/>
+          <w:rtl/>
+          <w:lang w:bidi="fa-IR"/>
+        </w:rPr>
+        <w:t>ح</w:t>
+      </w:r>
+      <w:r>
+        <w:rPr>
+          <w:color w:val="5B9BD5" w:themeColor="accent1"/>
+          <w:rtl/>
+          <w:lang w:bidi="fa-IR"/>
+        </w:rPr>
+        <w:t xml:space="preserve"> ده</w:t>
+      </w:r>
+      <w:r>
+        <w:rPr>
+          <w:rFonts w:hint="cs"/>
+          <w:color w:val="5B9BD5" w:themeColor="accent1"/>
+          <w:rtl/>
+          <w:lang w:bidi="fa-IR"/>
+        </w:rPr>
+        <w:t>ی</w:t>
+      </w:r>
+      <w:r>
+        <w:rPr>
+          <w:rFonts w:hint="eastAsia"/>
+          <w:color w:val="5B9BD5" w:themeColor="accent1"/>
+          <w:rtl/>
+          <w:lang w:bidi="fa-IR"/>
+        </w:rPr>
+        <w:t>د</w:t>
+      </w:r>
+      <w:r>
+        <w:rPr>
+          <w:color w:val="5B9BD5" w:themeColor="accent1"/>
+          <w:rtl/>
+          <w:lang w:bidi="fa-IR"/>
+        </w:rPr>
+        <w:t>.</w:t>
+      </w:r>
+    </w:p>
+    <w:p>
+      <w:pPr>
+        <w:pStyle w:val="ListParagraph"/>
+        <w:numPr>
+          <w:ilvl w:val="0"/>
+          <w:numId w:val="30"/>
+        </w:numPr>
+        <w:bidi/>
+        <w:jc w:val="both"/>
+        <w:rPr>
+          <w:color w:val="5B9BD5" w:themeColor="accent1"/>
+          <w:lang w:bidi="fa-IR"/>
+        </w:rPr>
+      </w:pPr>
+      <w:r>
+        <w:rPr>
+          <w:rFonts w:hint="cs"/>
+          <w:color w:val="5B9BD5" w:themeColor="accent1"/>
+          <w:rtl/>
+          <w:lang w:bidi="fa-IR"/>
+        </w:rPr>
+        <w:t>ی</w:t>
+      </w:r>
+      <w:r>
+        <w:rPr>
+          <w:rFonts w:hint="eastAsia"/>
+          <w:color w:val="5B9BD5" w:themeColor="accent1"/>
+          <w:rtl/>
+          <w:lang w:bidi="fa-IR"/>
+        </w:rPr>
+        <w:t>ک</w:t>
+      </w:r>
+      <w:r>
+        <w:rPr>
+          <w:color w:val="5B9BD5" w:themeColor="accent1"/>
+          <w:rtl/>
+          <w:lang w:bidi="fa-IR"/>
+        </w:rPr>
+        <w:t xml:space="preserve"> دسته بند</w:t>
+      </w:r>
+      <w:r>
+        <w:rPr>
+          <w:rFonts w:hint="cs"/>
+          <w:color w:val="5B9BD5" w:themeColor="accent1"/>
+          <w:rtl/>
+          <w:lang w:bidi="fa-IR"/>
+        </w:rPr>
+        <w:t>ی</w:t>
+      </w:r>
+      <w:r>
+        <w:rPr>
+          <w:color w:val="5B9BD5" w:themeColor="accent1"/>
+          <w:rtl/>
+          <w:lang w:bidi="fa-IR"/>
+        </w:rPr>
+        <w:t xml:space="preserve"> د</w:t>
+      </w:r>
+      <w:r>
+        <w:rPr>
+          <w:rFonts w:hint="cs"/>
+          <w:color w:val="5B9BD5" w:themeColor="accent1"/>
+          <w:rtl/>
+          <w:lang w:bidi="fa-IR"/>
+        </w:rPr>
+        <w:t>ی</w:t>
+      </w:r>
+      <w:r>
+        <w:rPr>
+          <w:rFonts w:hint="eastAsia"/>
+          <w:color w:val="5B9BD5" w:themeColor="accent1"/>
+          <w:rtl/>
+          <w:lang w:bidi="fa-IR"/>
+        </w:rPr>
+        <w:t>گر</w:t>
+      </w:r>
+      <w:r>
+        <w:rPr>
+          <w:color w:val="5B9BD5" w:themeColor="accent1"/>
+          <w:rtl/>
+          <w:lang w:bidi="fa-IR"/>
+        </w:rPr>
+        <w:t xml:space="preserve"> برا</w:t>
+      </w:r>
+      <w:r>
+        <w:rPr>
+          <w:rFonts w:hint="cs"/>
+          <w:color w:val="5B9BD5" w:themeColor="accent1"/>
+          <w:rtl/>
+          <w:lang w:bidi="fa-IR"/>
+        </w:rPr>
+        <w:t>ی</w:t>
+      </w:r>
+      <w:r>
+        <w:rPr>
+          <w:color w:val="5B9BD5" w:themeColor="accent1"/>
+          <w:rtl/>
+          <w:lang w:bidi="fa-IR"/>
+        </w:rPr>
+        <w:t xml:space="preserve"> س</w:t>
+      </w:r>
+      <w:r>
+        <w:rPr>
+          <w:rFonts w:hint="cs"/>
+          <w:color w:val="5B9BD5" w:themeColor="accent1"/>
+          <w:rtl/>
+          <w:lang w:bidi="fa-IR"/>
+        </w:rPr>
+        <w:t>ی</w:t>
+      </w:r>
+      <w:r>
+        <w:rPr>
+          <w:rFonts w:hint="eastAsia"/>
+          <w:color w:val="5B9BD5" w:themeColor="accent1"/>
+          <w:rtl/>
+          <w:lang w:bidi="fa-IR"/>
+        </w:rPr>
+        <w:t>ستم</w:t>
+      </w:r>
+      <w:r>
+        <w:rPr>
+          <w:color w:val="5B9BD5" w:themeColor="accent1"/>
+          <w:rtl/>
+          <w:lang w:bidi="fa-IR"/>
+        </w:rPr>
+        <w:t xml:space="preserve"> ها</w:t>
+      </w:r>
+      <w:r>
+        <w:rPr>
+          <w:rFonts w:hint="cs"/>
+          <w:color w:val="5B9BD5" w:themeColor="accent1"/>
+          <w:rtl/>
+          <w:lang w:bidi="fa-IR"/>
+        </w:rPr>
+        <w:t>ی</w:t>
+      </w:r>
+      <w:r>
+        <w:rPr>
+          <w:color w:val="5B9BD5" w:themeColor="accent1"/>
+          <w:rtl/>
+          <w:lang w:bidi="fa-IR"/>
+        </w:rPr>
+        <w:t xml:space="preserve"> </w:t>
+      </w:r>
+      <w:r>
+        <w:rPr>
+          <w:color w:val="5B9BD5" w:themeColor="accent1"/>
+          <w:lang w:bidi="fa-IR"/>
+        </w:rPr>
+        <w:t>question answering</w:t>
+      </w:r>
+      <w:r>
+        <w:rPr>
+          <w:color w:val="5B9BD5" w:themeColor="accent1"/>
+          <w:rtl/>
+          <w:lang w:bidi="fa-IR"/>
+        </w:rPr>
+        <w:t xml:space="preserve"> عبارت است از </w:t>
+      </w:r>
+      <w:r>
+        <w:rPr>
+          <w:color w:val="5B9BD5" w:themeColor="accent1"/>
+          <w:lang w:bidi="fa-IR"/>
+        </w:rPr>
+        <w:t>extractive</w:t>
+      </w:r>
+      <w:r>
+        <w:rPr>
+          <w:color w:val="5B9BD5" w:themeColor="accent1"/>
+          <w:rtl/>
+          <w:lang w:bidi="fa-IR"/>
+        </w:rPr>
+        <w:t xml:space="preserve"> و </w:t>
+      </w:r>
+      <w:r>
+        <w:rPr>
+          <w:color w:val="5B9BD5" w:themeColor="accent1"/>
+          <w:lang w:bidi="fa-IR"/>
+        </w:rPr>
+        <w:t>abstractive</w:t>
+      </w:r>
+      <w:r>
+        <w:rPr>
+          <w:color w:val="5B9BD5" w:themeColor="accent1"/>
+          <w:rtl/>
+          <w:lang w:bidi="fa-IR"/>
+        </w:rPr>
+        <w:t>. در مورد هر کدام و تفاوت آنها توض</w:t>
+      </w:r>
+      <w:r>
+        <w:rPr>
+          <w:rFonts w:hint="cs"/>
+          <w:color w:val="5B9BD5" w:themeColor="accent1"/>
+          <w:rtl/>
+          <w:lang w:bidi="fa-IR"/>
+        </w:rPr>
+        <w:t>ی</w:t>
+      </w:r>
+      <w:r>
+        <w:rPr>
+          <w:rFonts w:hint="eastAsia"/>
+          <w:color w:val="5B9BD5" w:themeColor="accent1"/>
+          <w:rtl/>
+          <w:lang w:bidi="fa-IR"/>
+        </w:rPr>
+        <w:t>ح</w:t>
+      </w:r>
+      <w:r>
+        <w:rPr>
+          <w:color w:val="5B9BD5" w:themeColor="accent1"/>
+          <w:rtl/>
+          <w:lang w:bidi="fa-IR"/>
+        </w:rPr>
+        <w:t xml:space="preserve"> ده</w:t>
+      </w:r>
+      <w:r>
+        <w:rPr>
+          <w:rFonts w:hint="cs"/>
+          <w:color w:val="5B9BD5" w:themeColor="accent1"/>
+          <w:rtl/>
+          <w:lang w:bidi="fa-IR"/>
+        </w:rPr>
+        <w:t>ی</w:t>
+      </w:r>
+      <w:r>
+        <w:rPr>
+          <w:rFonts w:hint="eastAsia"/>
+          <w:color w:val="5B9BD5" w:themeColor="accent1"/>
+          <w:rtl/>
+          <w:lang w:bidi="fa-IR"/>
+        </w:rPr>
+        <w:t>د</w:t>
+      </w:r>
+      <w:r>
+        <w:rPr>
+          <w:color w:val="5B9BD5" w:themeColor="accent1"/>
+          <w:rtl/>
+          <w:lang w:bidi="fa-IR"/>
+        </w:rPr>
+        <w:t>.</w:t>
+      </w:r>
+    </w:p>
+    <w:p>
+      <w:pPr>
+        <w:pStyle w:val="ListParagraph"/>
+        <w:numPr>
+          <w:ilvl w:val="0"/>
+          <w:numId w:val="30"/>
+        </w:numPr>
+        <w:bidi/>
+        <w:jc w:val="both"/>
+        <w:rPr>
+          <w:color w:val="5B9BD5" w:themeColor="accent1"/>
+          <w:lang w:bidi="fa-IR"/>
+        </w:rPr>
+      </w:pPr>
+      <w:r>
+        <w:rPr>
+          <w:color w:val="5B9BD5" w:themeColor="accent1"/>
+          <w:rtl/>
+          <w:lang w:bidi="fa-IR"/>
+        </w:rPr>
+        <w:t xml:space="preserve">با استفاده از ابزار </w:t>
+      </w:r>
+      <w:r>
+        <w:rPr>
+          <w:color w:val="5B9BD5" w:themeColor="accent1"/>
+          <w:lang w:bidi="fa-IR"/>
+        </w:rPr>
+        <w:t>BERT Explorer</w:t>
+      </w:r>
+      <w:r>
+        <w:rPr>
+          <w:color w:val="5B9BD5" w:themeColor="accent1"/>
+          <w:rtl/>
+          <w:lang w:bidi="fa-IR"/>
+        </w:rPr>
+        <w:t xml:space="preserve"> مدل </w:t>
+      </w:r>
+      <w:proofErr w:type="spellStart"/>
+      <w:r>
+        <w:rPr>
+          <w:color w:val="5B9BD5" w:themeColor="accent1"/>
+          <w:lang w:bidi="fa-IR"/>
+        </w:rPr>
+        <w:t>bert</w:t>
+      </w:r>
+      <w:proofErr w:type="spellEnd"/>
+      <w:r>
+        <w:rPr>
+          <w:color w:val="5B9BD5" w:themeColor="accent1"/>
+          <w:lang w:bidi="fa-IR"/>
+        </w:rPr>
+        <w:t>-base-cased</w:t>
+      </w:r>
+      <w:r>
+        <w:rPr>
+          <w:color w:val="5B9BD5" w:themeColor="accent1"/>
+          <w:rtl/>
+          <w:lang w:bidi="fa-IR"/>
+        </w:rPr>
+        <w:t xml:space="preserve"> را انتخاب کن</w:t>
+      </w:r>
+      <w:r>
+        <w:rPr>
+          <w:rFonts w:hint="cs"/>
+          <w:color w:val="5B9BD5" w:themeColor="accent1"/>
+          <w:rtl/>
+          <w:lang w:bidi="fa-IR"/>
+        </w:rPr>
+        <w:t>ی</w:t>
+      </w:r>
+      <w:r>
+        <w:rPr>
+          <w:rFonts w:hint="eastAsia"/>
+          <w:color w:val="5B9BD5" w:themeColor="accent1"/>
+          <w:rtl/>
+          <w:lang w:bidi="fa-IR"/>
+        </w:rPr>
+        <w:t>د</w:t>
+      </w:r>
+      <w:r>
+        <w:rPr>
+          <w:color w:val="5B9BD5" w:themeColor="accent1"/>
+          <w:rtl/>
+          <w:lang w:bidi="fa-IR"/>
+        </w:rPr>
+        <w:t xml:space="preserve">. </w:t>
+      </w:r>
+      <w:r>
+        <w:rPr>
+          <w:rFonts w:hint="cs"/>
+          <w:color w:val="5B9BD5" w:themeColor="accent1"/>
+          <w:rtl/>
+          <w:lang w:bidi="fa-IR"/>
+        </w:rPr>
+        <w:t>ی</w:t>
+      </w:r>
+      <w:r>
+        <w:rPr>
+          <w:rFonts w:hint="eastAsia"/>
+          <w:color w:val="5B9BD5" w:themeColor="accent1"/>
+          <w:rtl/>
+          <w:lang w:bidi="fa-IR"/>
+        </w:rPr>
+        <w:t>ک</w:t>
+      </w:r>
+      <w:r>
+        <w:rPr>
+          <w:color w:val="5B9BD5" w:themeColor="accent1"/>
+          <w:rtl/>
+          <w:lang w:bidi="fa-IR"/>
+        </w:rPr>
+        <w:t xml:space="preserve"> جمله ورود</w:t>
+      </w:r>
+      <w:r>
+        <w:rPr>
+          <w:rFonts w:hint="cs"/>
+          <w:color w:val="5B9BD5" w:themeColor="accent1"/>
+          <w:rtl/>
+          <w:lang w:bidi="fa-IR"/>
+        </w:rPr>
+        <w:t>ی</w:t>
+      </w:r>
+      <w:r>
+        <w:rPr>
+          <w:color w:val="5B9BD5" w:themeColor="accent1"/>
+          <w:rtl/>
+          <w:lang w:bidi="fa-IR"/>
+        </w:rPr>
+        <w:t xml:space="preserve"> نمونه </w:t>
+      </w:r>
+      <w:r>
+        <w:rPr>
+          <w:rFonts w:hint="cs"/>
+          <w:color w:val="5B9BD5" w:themeColor="accent1"/>
+          <w:rtl/>
+          <w:lang w:bidi="fa-IR"/>
+        </w:rPr>
+        <w:t>(</w:t>
+      </w:r>
+      <w:r>
+        <w:rPr>
+          <w:color w:val="5B9BD5" w:themeColor="accent1"/>
+          <w:rtl/>
+          <w:lang w:bidi="fa-IR"/>
+        </w:rPr>
+        <w:t>با</w:t>
+      </w:r>
+      <w:r>
+        <w:rPr>
+          <w:rFonts w:hint="cs"/>
+          <w:color w:val="5B9BD5" w:themeColor="accent1"/>
+          <w:rtl/>
+          <w:lang w:bidi="fa-IR"/>
+        </w:rPr>
+        <w:t>ی</w:t>
+      </w:r>
+      <w:r>
+        <w:rPr>
+          <w:rFonts w:hint="eastAsia"/>
+          <w:color w:val="5B9BD5" w:themeColor="accent1"/>
+          <w:rtl/>
+          <w:lang w:bidi="fa-IR"/>
+        </w:rPr>
+        <w:t>د</w:t>
+      </w:r>
+      <w:r>
+        <w:rPr>
+          <w:color w:val="5B9BD5" w:themeColor="accent1"/>
+          <w:rtl/>
+          <w:lang w:bidi="fa-IR"/>
+        </w:rPr>
+        <w:t xml:space="preserve"> جمله را</w:t>
+      </w:r>
+      <w:r>
+        <w:rPr>
+          <w:rFonts w:hint="cs"/>
+          <w:color w:val="5B9BD5" w:themeColor="accent1"/>
+          <w:rtl/>
+          <w:lang w:bidi="fa-IR"/>
+        </w:rPr>
+        <w:t xml:space="preserve"> </w:t>
+      </w:r>
+      <w:r>
+        <w:rPr>
+          <w:rFonts w:hint="eastAsia"/>
+          <w:color w:val="5B9BD5" w:themeColor="accent1"/>
+          <w:rtl/>
+          <w:lang w:bidi="fa-IR"/>
+        </w:rPr>
+        <w:t>خودتان</w:t>
+      </w:r>
+      <w:r>
+        <w:rPr>
+          <w:color w:val="5B9BD5" w:themeColor="accent1"/>
+          <w:rtl/>
+          <w:lang w:bidi="fa-IR"/>
+        </w:rPr>
+        <w:t xml:space="preserve"> بنو</w:t>
+      </w:r>
+      <w:r>
+        <w:rPr>
+          <w:rFonts w:hint="cs"/>
+          <w:color w:val="5B9BD5" w:themeColor="accent1"/>
+          <w:rtl/>
+          <w:lang w:bidi="fa-IR"/>
+        </w:rPr>
+        <w:t>ی</w:t>
+      </w:r>
+      <w:r>
+        <w:rPr>
+          <w:rFonts w:hint="eastAsia"/>
+          <w:color w:val="5B9BD5" w:themeColor="accent1"/>
+          <w:rtl/>
+          <w:lang w:bidi="fa-IR"/>
+        </w:rPr>
+        <w:t>س</w:t>
+      </w:r>
+      <w:r>
+        <w:rPr>
+          <w:rFonts w:hint="cs"/>
+          <w:color w:val="5B9BD5" w:themeColor="accent1"/>
+          <w:rtl/>
+          <w:lang w:bidi="fa-IR"/>
+        </w:rPr>
+        <w:t>ی</w:t>
+      </w:r>
+      <w:r>
+        <w:rPr>
+          <w:rFonts w:hint="eastAsia"/>
+          <w:color w:val="5B9BD5" w:themeColor="accent1"/>
+          <w:rtl/>
+          <w:lang w:bidi="fa-IR"/>
+        </w:rPr>
+        <w:t>د</w:t>
+      </w:r>
+      <w:r>
+        <w:rPr>
+          <w:rFonts w:hint="cs"/>
+          <w:color w:val="5B9BD5" w:themeColor="accent1"/>
+          <w:rtl/>
+          <w:lang w:bidi="fa-IR"/>
+        </w:rPr>
+        <w:t>)</w:t>
+      </w:r>
+      <w:r>
+        <w:rPr>
+          <w:color w:val="5B9BD5" w:themeColor="accent1"/>
+          <w:rtl/>
+          <w:lang w:bidi="fa-IR"/>
+        </w:rPr>
+        <w:t xml:space="preserve"> و </w:t>
+      </w:r>
+      <w:r>
+        <w:rPr>
+          <w:rFonts w:hint="cs"/>
+          <w:color w:val="5B9BD5" w:themeColor="accent1"/>
+          <w:rtl/>
+          <w:lang w:bidi="fa-IR"/>
+        </w:rPr>
+        <w:t>ی</w:t>
+      </w:r>
+      <w:r>
+        <w:rPr>
+          <w:rFonts w:hint="eastAsia"/>
+          <w:color w:val="5B9BD5" w:themeColor="accent1"/>
+          <w:rtl/>
+          <w:lang w:bidi="fa-IR"/>
+        </w:rPr>
+        <w:t>ک</w:t>
+      </w:r>
+      <w:r>
+        <w:rPr>
+          <w:color w:val="5B9BD5" w:themeColor="accent1"/>
+          <w:rtl/>
+          <w:lang w:bidi="fa-IR"/>
+        </w:rPr>
+        <w:t xml:space="preserve"> </w:t>
+      </w:r>
+      <w:r>
+        <w:rPr>
+          <w:color w:val="5B9BD5" w:themeColor="accent1"/>
+          <w:lang w:bidi="fa-IR"/>
+        </w:rPr>
+        <w:t>task</w:t>
+      </w:r>
+      <w:r>
+        <w:rPr>
+          <w:color w:val="5B9BD5" w:themeColor="accent1"/>
+          <w:rtl/>
+          <w:lang w:bidi="fa-IR"/>
+        </w:rPr>
+        <w:t xml:space="preserve"> ارائه ده</w:t>
+      </w:r>
+      <w:r>
+        <w:rPr>
+          <w:rFonts w:hint="cs"/>
+          <w:color w:val="5B9BD5" w:themeColor="accent1"/>
+          <w:rtl/>
+          <w:lang w:bidi="fa-IR"/>
+        </w:rPr>
+        <w:t>ی</w:t>
+      </w:r>
+      <w:r>
+        <w:rPr>
+          <w:rFonts w:hint="eastAsia"/>
+          <w:color w:val="5B9BD5" w:themeColor="accent1"/>
+          <w:rtl/>
+          <w:lang w:bidi="fa-IR"/>
+        </w:rPr>
+        <w:t>د</w:t>
+      </w:r>
+      <w:r>
+        <w:rPr>
+          <w:color w:val="5B9BD5" w:themeColor="accent1"/>
+          <w:rtl/>
+          <w:lang w:bidi="fa-IR"/>
+        </w:rPr>
+        <w:t xml:space="preserve"> و توض</w:t>
+      </w:r>
+      <w:r>
+        <w:rPr>
+          <w:rFonts w:hint="cs"/>
+          <w:color w:val="5B9BD5" w:themeColor="accent1"/>
+          <w:rtl/>
+          <w:lang w:bidi="fa-IR"/>
+        </w:rPr>
+        <w:t>ی</w:t>
+      </w:r>
+      <w:r>
+        <w:rPr>
+          <w:rFonts w:hint="eastAsia"/>
+          <w:color w:val="5B9BD5" w:themeColor="accent1"/>
+          <w:rtl/>
+          <w:lang w:bidi="fa-IR"/>
+        </w:rPr>
+        <w:t>ح</w:t>
+      </w:r>
+      <w:r>
+        <w:rPr>
+          <w:color w:val="5B9BD5" w:themeColor="accent1"/>
+          <w:rtl/>
+          <w:lang w:bidi="fa-IR"/>
+        </w:rPr>
+        <w:t xml:space="preserve"> ده</w:t>
+      </w:r>
+      <w:r>
+        <w:rPr>
+          <w:rFonts w:hint="cs"/>
+          <w:color w:val="5B9BD5" w:themeColor="accent1"/>
+          <w:rtl/>
+          <w:lang w:bidi="fa-IR"/>
+        </w:rPr>
+        <w:t>ی</w:t>
+      </w:r>
+      <w:r>
+        <w:rPr>
+          <w:rFonts w:hint="eastAsia"/>
+          <w:color w:val="5B9BD5" w:themeColor="accent1"/>
+          <w:rtl/>
+          <w:lang w:bidi="fa-IR"/>
+        </w:rPr>
+        <w:t>د</w:t>
+      </w:r>
+      <w:r>
+        <w:rPr>
+          <w:color w:val="5B9BD5" w:themeColor="accent1"/>
+          <w:rtl/>
+          <w:lang w:bidi="fa-IR"/>
+        </w:rPr>
+        <w:t xml:space="preserve"> که چرا داشتن </w:t>
+      </w:r>
+      <w:r>
+        <w:rPr>
+          <w:color w:val="5B9BD5" w:themeColor="accent1"/>
+          <w:lang w:bidi="fa-IR"/>
+        </w:rPr>
+        <w:t>multiple head attention</w:t>
+      </w:r>
+      <w:r>
+        <w:rPr>
+          <w:color w:val="5B9BD5" w:themeColor="accent1"/>
+          <w:rtl/>
+          <w:lang w:bidi="fa-IR"/>
+        </w:rPr>
+        <w:t xml:space="preserve"> مف</w:t>
+      </w:r>
+      <w:r>
+        <w:rPr>
+          <w:rFonts w:hint="cs"/>
+          <w:color w:val="5B9BD5" w:themeColor="accent1"/>
+          <w:rtl/>
+          <w:lang w:bidi="fa-IR"/>
+        </w:rPr>
+        <w:t>ی</w:t>
+      </w:r>
+      <w:r>
+        <w:rPr>
+          <w:rFonts w:hint="eastAsia"/>
+          <w:color w:val="5B9BD5" w:themeColor="accent1"/>
+          <w:rtl/>
+          <w:lang w:bidi="fa-IR"/>
+        </w:rPr>
+        <w:t>د</w:t>
+      </w:r>
+      <w:r>
+        <w:rPr>
+          <w:color w:val="5B9BD5" w:themeColor="accent1"/>
+          <w:rtl/>
+          <w:lang w:bidi="fa-IR"/>
+        </w:rPr>
+        <w:t xml:space="preserve"> است.</w:t>
+      </w:r>
+    </w:p>
+    <w:p>
+      <w:pPr>
+        <w:pStyle w:val="ListParagraph"/>
+        <w:numPr>
+          <w:ilvl w:val="0"/>
+          <w:numId w:val="30"/>
+        </w:numPr>
+        <w:bidi/>
+        <w:jc w:val="both"/>
+        <w:rPr>
+          <w:rFonts w:hint="cs"/>
+          <w:color w:val="5B9BD5" w:themeColor="accent1"/>
+          <w:rtl/>
+          <w:lang w:bidi="fa-IR"/>
+        </w:rPr>
+      </w:pPr>
+      <w:r>
+        <w:rPr>
+          <w:color w:val="5B9BD5" w:themeColor="accent1"/>
+          <w:rtl/>
+          <w:lang w:bidi="fa-IR"/>
+        </w:rPr>
+        <w:t>در فا</w:t>
+      </w:r>
+      <w:r>
+        <w:rPr>
+          <w:rFonts w:hint="cs"/>
+          <w:color w:val="5B9BD5" w:themeColor="accent1"/>
+          <w:rtl/>
+          <w:lang w:bidi="fa-IR"/>
+        </w:rPr>
+        <w:t>ی</w:t>
+      </w:r>
+      <w:r>
+        <w:rPr>
+          <w:rFonts w:hint="eastAsia"/>
+          <w:color w:val="5B9BD5" w:themeColor="accent1"/>
+          <w:rtl/>
+          <w:lang w:bidi="fa-IR"/>
+        </w:rPr>
+        <w:t>ل</w:t>
+      </w:r>
+      <w:r>
+        <w:rPr>
+          <w:color w:val="5B9BD5" w:themeColor="accent1"/>
+          <w:rtl/>
+          <w:lang w:bidi="fa-IR"/>
+        </w:rPr>
+        <w:t xml:space="preserve"> </w:t>
+      </w:r>
+      <w:r>
+        <w:rPr>
+          <w:color w:val="5B9BD5" w:themeColor="accent1"/>
+          <w:lang w:bidi="fa-IR"/>
+        </w:rPr>
+        <w:t>Q9.ipynb</w:t>
+      </w:r>
+      <w:r>
+        <w:rPr>
+          <w:color w:val="5B9BD5" w:themeColor="accent1"/>
+          <w:rtl/>
+          <w:lang w:bidi="fa-IR"/>
+        </w:rPr>
+        <w:t xml:space="preserve"> قسمت</w:t>
+      </w:r>
+      <w:r>
+        <w:rPr>
+          <w:rFonts w:hint="cs"/>
+          <w:color w:val="5B9BD5" w:themeColor="accent1"/>
+          <w:rtl/>
+          <w:lang w:bidi="fa-IR"/>
+        </w:rPr>
+        <w:t xml:space="preserve"> </w:t>
+      </w:r>
+      <w:r>
+        <w:rPr>
+          <w:color w:val="5B9BD5" w:themeColor="accent1"/>
+          <w:rtl/>
+          <w:lang w:bidi="fa-IR"/>
+        </w:rPr>
+        <w:t>ها</w:t>
+      </w:r>
+      <w:r>
+        <w:rPr>
+          <w:rFonts w:hint="cs"/>
+          <w:color w:val="5B9BD5" w:themeColor="accent1"/>
+          <w:rtl/>
+          <w:lang w:bidi="fa-IR"/>
+        </w:rPr>
+        <w:t>ی</w:t>
+      </w:r>
+      <w:r>
+        <w:rPr>
+          <w:color w:val="5B9BD5" w:themeColor="accent1"/>
+          <w:rtl/>
+          <w:lang w:bidi="fa-IR"/>
+        </w:rPr>
+        <w:t xml:space="preserve"> خواسته شده را تکم</w:t>
+      </w:r>
+      <w:r>
+        <w:rPr>
+          <w:rFonts w:hint="cs"/>
+          <w:color w:val="5B9BD5" w:themeColor="accent1"/>
+          <w:rtl/>
+          <w:lang w:bidi="fa-IR"/>
+        </w:rPr>
+        <w:t>ی</w:t>
+      </w:r>
+      <w:r>
+        <w:rPr>
+          <w:rFonts w:hint="eastAsia"/>
+          <w:color w:val="5B9BD5" w:themeColor="accent1"/>
+          <w:rtl/>
+          <w:lang w:bidi="fa-IR"/>
+        </w:rPr>
+        <w:t>ل</w:t>
+      </w:r>
+      <w:r>
+        <w:rPr>
+          <w:color w:val="5B9BD5" w:themeColor="accent1"/>
+          <w:rtl/>
+          <w:lang w:bidi="fa-IR"/>
+        </w:rPr>
+        <w:t xml:space="preserve"> کن</w:t>
+      </w:r>
+      <w:r>
+        <w:rPr>
+          <w:rFonts w:hint="cs"/>
+          <w:color w:val="5B9BD5" w:themeColor="accent1"/>
+          <w:rtl/>
+          <w:lang w:bidi="fa-IR"/>
+        </w:rPr>
+        <w:t>ی</w:t>
+      </w:r>
+      <w:r>
+        <w:rPr>
+          <w:rFonts w:hint="eastAsia"/>
+          <w:color w:val="5B9BD5" w:themeColor="accent1"/>
+          <w:rtl/>
+          <w:lang w:bidi="fa-IR"/>
+        </w:rPr>
+        <w:t>د</w:t>
+      </w:r>
+      <w:r>
+        <w:rPr>
+          <w:color w:val="5B9BD5" w:themeColor="accent1"/>
+          <w:rtl/>
+          <w:lang w:bidi="fa-IR"/>
+        </w:rPr>
+        <w:t>.</w:t>
+      </w:r>
     </w:p>
     <w:p>
       <w:pPr>

</xml_diff>